<commit_message>
Week 14 Scrum Meeting Template
</commit_message>
<xml_diff>
--- a/Scrum meetings/SCRUM-MEETING-Week14.docx
+++ b/Scrum meetings/SCRUM-MEETING-Week14.docx
@@ -20,7 +20,13 @@
         <w:t> </w:t>
       </w:r>
       <w:r>
-        <w:t>SCRUM MEETING WEEK ()</w:t>
+        <w:t>SCRUM MEETING WEEK (</w:t>
+      </w:r>
+      <w:r>
+        <w:t>14</w:t>
+      </w:r>
+      <w:r>
+        <w:t>)</w:t>
       </w:r>
     </w:p>
     <w:p>
@@ -92,7 +98,7 @@
           <w:szCs w:val="34"/>
         </w:rPr>
         <w:drawing>
-          <wp:inline distT="0" distB="0" distL="0" distR="0" wp14:anchorId="79682000" wp14:editId="2AA0A4C6">
+          <wp:inline distT="0" distB="0" distL="0" distR="0" wp14:anchorId="25C21735" wp14:editId="220116CF">
             <wp:extent cx="157163" cy="157163"/>
             <wp:effectExtent l="0" t="0" r="0" b="0"/>
             <wp:docPr id="1499542647" name="Picture 4" descr=":white_check_mark:"/>
@@ -297,20 +303,66 @@
                 <w:rFonts w:ascii="Times New Roman" w:eastAsia="Times New Roman" w:hAnsi="Times New Roman" w:cs="Times New Roman"/>
               </w:rPr>
             </w:pPr>
-          </w:p>
-          <w:p>
-            <w:pPr>
-              <w:rPr>
-                <w:rFonts w:ascii="Times New Roman" w:eastAsia="Times New Roman" w:hAnsi="Times New Roman" w:cs="Times New Roman"/>
-              </w:rPr>
-            </w:pPr>
-          </w:p>
-          <w:p>
-            <w:pPr>
-              <w:rPr>
-                <w:rFonts w:ascii="Times New Roman" w:eastAsia="Times New Roman" w:hAnsi="Times New Roman" w:cs="Times New Roman"/>
-              </w:rPr>
-            </w:pPr>
+            <w:r>
+              <w:rPr>
+                <w:rFonts w:ascii="Times New Roman" w:eastAsia="Times New Roman" w:hAnsi="Times New Roman" w:cs="Times New Roman"/>
+              </w:rPr>
+              <w:t xml:space="preserve">Communicated using WhatsApp to share struggles group members ran into </w:t>
+            </w:r>
+            <w:proofErr w:type="gramStart"/>
+            <w:r>
+              <w:rPr>
+                <w:rFonts w:ascii="Times New Roman" w:eastAsia="Times New Roman" w:hAnsi="Times New Roman" w:cs="Times New Roman"/>
+              </w:rPr>
+              <w:t>in order to</w:t>
+            </w:r>
+            <w:proofErr w:type="gramEnd"/>
+            <w:r>
+              <w:rPr>
+                <w:rFonts w:ascii="Times New Roman" w:eastAsia="Times New Roman" w:hAnsi="Times New Roman" w:cs="Times New Roman"/>
+              </w:rPr>
+              <w:t xml:space="preserve"> get help.</w:t>
+            </w:r>
+          </w:p>
+          <w:p>
+            <w:pPr>
+              <w:rPr>
+                <w:rFonts w:ascii="Times New Roman" w:eastAsia="Times New Roman" w:hAnsi="Times New Roman" w:cs="Times New Roman"/>
+              </w:rPr>
+            </w:pPr>
+          </w:p>
+          <w:p>
+            <w:pPr>
+              <w:rPr>
+                <w:rFonts w:ascii="Times New Roman" w:eastAsia="Times New Roman" w:hAnsi="Times New Roman" w:cs="Times New Roman"/>
+              </w:rPr>
+            </w:pPr>
+            <w:r>
+              <w:rPr>
+                <w:rFonts w:ascii="Times New Roman" w:eastAsia="Times New Roman" w:hAnsi="Times New Roman" w:cs="Times New Roman"/>
+              </w:rPr>
+              <w:t xml:space="preserve">Made final changes on the project. </w:t>
+            </w:r>
+          </w:p>
+          <w:p>
+            <w:pPr>
+              <w:rPr>
+                <w:rFonts w:ascii="Times New Roman" w:eastAsia="Times New Roman" w:hAnsi="Times New Roman" w:cs="Times New Roman"/>
+              </w:rPr>
+            </w:pPr>
+          </w:p>
+          <w:p>
+            <w:pPr>
+              <w:rPr>
+                <w:rFonts w:ascii="Times New Roman" w:eastAsia="Times New Roman" w:hAnsi="Times New Roman" w:cs="Times New Roman"/>
+              </w:rPr>
+            </w:pPr>
+            <w:r>
+              <w:rPr>
+                <w:rFonts w:ascii="Times New Roman" w:eastAsia="Times New Roman" w:hAnsi="Times New Roman" w:cs="Times New Roman"/>
+              </w:rPr>
+              <w:t>Had separate group meetings to help plan and work on issues.</w:t>
+            </w:r>
           </w:p>
           <w:p>
             <w:pPr>
@@ -345,6 +397,26 @@
               <w:t>​​</w:t>
             </w:r>
           </w:p>
+          <w:p>
+            <w:pPr>
+              <w:rPr>
+                <w:rFonts w:ascii="Times New Roman" w:eastAsia="Times New Roman" w:hAnsi="Times New Roman" w:cs="Times New Roman"/>
+              </w:rPr>
+            </w:pPr>
+            <w:r>
+              <w:rPr>
+                <w:rFonts w:ascii="Times New Roman" w:eastAsia="Times New Roman" w:hAnsi="Times New Roman" w:cs="Times New Roman"/>
+              </w:rPr>
+              <w:t>Looked over everyone’s work from the previous sprint to ensure it matched everyone’s expectations.</w:t>
+            </w:r>
+          </w:p>
+          <w:p>
+            <w:pPr>
+              <w:rPr>
+                <w:rFonts w:ascii="Times New Roman" w:eastAsia="Times New Roman" w:hAnsi="Times New Roman" w:cs="Times New Roman"/>
+              </w:rPr>
+            </w:pPr>
+          </w:p>
         </w:tc>
         <w:tc>
           <w:tcPr>
@@ -364,6 +436,66 @@
               <w:t>​​</w:t>
             </w:r>
           </w:p>
+          <w:p>
+            <w:pPr>
+              <w:rPr>
+                <w:rFonts w:ascii="Times New Roman" w:eastAsia="Times New Roman" w:hAnsi="Times New Roman" w:cs="Times New Roman"/>
+              </w:rPr>
+            </w:pPr>
+            <w:r>
+              <w:rPr>
+                <w:rFonts w:ascii="Times New Roman" w:eastAsia="Times New Roman" w:hAnsi="Times New Roman" w:cs="Times New Roman"/>
+              </w:rPr>
+              <w:t xml:space="preserve">Finish up any other issues we have left. </w:t>
+            </w:r>
+          </w:p>
+          <w:p>
+            <w:pPr>
+              <w:rPr>
+                <w:rFonts w:ascii="Times New Roman" w:eastAsia="Times New Roman" w:hAnsi="Times New Roman" w:cs="Times New Roman"/>
+              </w:rPr>
+            </w:pPr>
+          </w:p>
+          <w:p>
+            <w:pPr>
+              <w:rPr>
+                <w:rFonts w:ascii="Times New Roman" w:eastAsia="Times New Roman" w:hAnsi="Times New Roman" w:cs="Times New Roman"/>
+              </w:rPr>
+            </w:pPr>
+            <w:r>
+              <w:rPr>
+                <w:rFonts w:ascii="Times New Roman" w:eastAsia="Times New Roman" w:hAnsi="Times New Roman" w:cs="Times New Roman"/>
+              </w:rPr>
+              <w:t>Make final changes.</w:t>
+            </w:r>
+          </w:p>
+          <w:p>
+            <w:pPr>
+              <w:rPr>
+                <w:rFonts w:ascii="Times New Roman" w:eastAsia="Times New Roman" w:hAnsi="Times New Roman" w:cs="Times New Roman"/>
+              </w:rPr>
+            </w:pPr>
+          </w:p>
+          <w:p>
+            <w:pPr>
+              <w:rPr>
+                <w:rFonts w:ascii="Times New Roman" w:eastAsia="Times New Roman" w:hAnsi="Times New Roman" w:cs="Times New Roman"/>
+              </w:rPr>
+            </w:pPr>
+            <w:r>
+              <w:rPr>
+                <w:rFonts w:ascii="Times New Roman" w:eastAsia="Times New Roman" w:hAnsi="Times New Roman" w:cs="Times New Roman"/>
+              </w:rPr>
+              <w:t>Continue/finish M5 requirements.</w:t>
+            </w:r>
+          </w:p>
+          <w:p>
+            <w:pPr>
+              <w:rPr>
+                <w:rFonts w:ascii="Times New Roman" w:eastAsia="Times New Roman" w:hAnsi="Times New Roman" w:cs="Times New Roman"/>
+              </w:rPr>
+            </w:pPr>
+          </w:p>
         </w:tc>
       </w:tr>
     </w:tbl>
@@ -436,7 +568,7 @@
           <w:szCs w:val="34"/>
         </w:rPr>
         <w:drawing>
-          <wp:inline distT="0" distB="0" distL="0" distR="0">
+          <wp:inline distT="0" distB="0" distL="0" distR="0" wp14:anchorId="1ED4D2C7" wp14:editId="3F2E8C31">
             <wp:extent cx="171450" cy="171450"/>
             <wp:effectExtent l="0" t="0" r="6350" b="6350"/>
             <wp:docPr id="922092399" name="Picture 3" descr=":busts_in_silhouette:"/>
@@ -619,15 +751,24 @@
                 <w:rFonts w:ascii="Times New Roman" w:eastAsia="Times New Roman" w:hAnsi="Times New Roman" w:cs="Times New Roman"/>
                 <w:spacing w:val="-1"/>
               </w:rPr>
-              <w:t>​​</w:t>
-            </w:r>
-            <w:r>
-              <w:rPr>
-                <w:rFonts w:ascii="Times New Roman" w:eastAsia="Times New Roman" w:hAnsi="Times New Roman" w:cs="Times New Roman"/>
-                <w:spacing w:val="-1"/>
-              </w:rPr>
-              <w:t xml:space="preserve"> </w:t>
-            </w:r>
+              <w:t xml:space="preserve">​​ </w:t>
+            </w:r>
+            <w:r>
+              <w:rPr>
+                <w:rFonts w:ascii="Times New Roman" w:eastAsia="Times New Roman" w:hAnsi="Times New Roman" w:cs="Times New Roman"/>
+                <w:spacing w:val="-1"/>
+              </w:rPr>
+              <w:t xml:space="preserve">Julie </w:t>
+            </w:r>
+            <w:proofErr w:type="spellStart"/>
+            <w:r>
+              <w:rPr>
+                <w:rFonts w:ascii="Times New Roman" w:eastAsia="Times New Roman" w:hAnsi="Times New Roman" w:cs="Times New Roman"/>
+                <w:spacing w:val="-1"/>
+              </w:rPr>
+              <w:t>Flament</w:t>
+            </w:r>
+            <w:proofErr w:type="spellEnd"/>
           </w:p>
         </w:tc>
         <w:tc>
@@ -647,14 +788,14 @@
                 <w:rFonts w:ascii="Times New Roman" w:eastAsia="Times New Roman" w:hAnsi="Times New Roman" w:cs="Times New Roman"/>
                 <w:spacing w:val="-1"/>
               </w:rPr>
-              <w:t>​​</w:t>
-            </w:r>
-            <w:r>
-              <w:rPr>
-                <w:rFonts w:ascii="Times New Roman" w:eastAsia="Times New Roman" w:hAnsi="Times New Roman" w:cs="Times New Roman"/>
-                <w:spacing w:val="-1"/>
-              </w:rPr>
-              <w:t xml:space="preserve"> </w:t>
+              <w:t xml:space="preserve">​​ </w:t>
+            </w:r>
+            <w:r>
+              <w:rPr>
+                <w:rFonts w:ascii="Times New Roman" w:eastAsia="Times New Roman" w:hAnsi="Times New Roman" w:cs="Times New Roman"/>
+                <w:spacing w:val="-1"/>
+              </w:rPr>
+              <w:t>Scrum Master</w:t>
             </w:r>
           </w:p>
         </w:tc>
@@ -674,6 +815,22 @@
                 <w:spacing w:val="-1"/>
               </w:rPr>
             </w:pPr>
+            <w:r>
+              <w:rPr>
+                <w:rFonts w:ascii="Times New Roman" w:eastAsia="Times New Roman" w:hAnsi="Times New Roman" w:cs="Times New Roman"/>
+                <w:spacing w:val="-1"/>
+              </w:rPr>
+              <w:t xml:space="preserve">Noah </w:t>
+            </w:r>
+            <w:proofErr w:type="spellStart"/>
+            <w:r>
+              <w:rPr>
+                <w:rFonts w:ascii="Times New Roman" w:eastAsia="Times New Roman" w:hAnsi="Times New Roman" w:cs="Times New Roman"/>
+                <w:spacing w:val="-1"/>
+              </w:rPr>
+              <w:t>Stasuik</w:t>
+            </w:r>
+            <w:proofErr w:type="spellEnd"/>
           </w:p>
         </w:tc>
         <w:tc>
@@ -687,6 +844,13 @@
                 <w:spacing w:val="-1"/>
               </w:rPr>
             </w:pPr>
+            <w:r>
+              <w:rPr>
+                <w:rFonts w:ascii="Times New Roman" w:eastAsia="Times New Roman" w:hAnsi="Times New Roman" w:cs="Times New Roman"/>
+                <w:spacing w:val="-1"/>
+              </w:rPr>
+              <w:t>Project Manager</w:t>
+            </w:r>
           </w:p>
         </w:tc>
       </w:tr>
@@ -705,6 +869,22 @@
                 <w:spacing w:val="-1"/>
               </w:rPr>
             </w:pPr>
+            <w:r>
+              <w:rPr>
+                <w:rFonts w:ascii="Times New Roman" w:eastAsia="Times New Roman" w:hAnsi="Times New Roman" w:cs="Times New Roman"/>
+                <w:spacing w:val="-1"/>
+              </w:rPr>
+              <w:t xml:space="preserve">Trevor </w:t>
+            </w:r>
+            <w:proofErr w:type="spellStart"/>
+            <w:r>
+              <w:rPr>
+                <w:rFonts w:ascii="Times New Roman" w:eastAsia="Times New Roman" w:hAnsi="Times New Roman" w:cs="Times New Roman"/>
+                <w:spacing w:val="-1"/>
+              </w:rPr>
+              <w:t>Winser</w:t>
+            </w:r>
+            <w:proofErr w:type="spellEnd"/>
           </w:p>
         </w:tc>
         <w:tc>
@@ -718,6 +898,13 @@
                 <w:spacing w:val="-1"/>
               </w:rPr>
             </w:pPr>
+            <w:r>
+              <w:rPr>
+                <w:rFonts w:ascii="Times New Roman" w:eastAsia="Times New Roman" w:hAnsi="Times New Roman" w:cs="Times New Roman"/>
+                <w:spacing w:val="-1"/>
+              </w:rPr>
+              <w:t>Developer</w:t>
+            </w:r>
           </w:p>
         </w:tc>
       </w:tr>
@@ -736,6 +923,13 @@
                 <w:spacing w:val="-1"/>
               </w:rPr>
             </w:pPr>
+            <w:r>
+              <w:rPr>
+                <w:rFonts w:ascii="Times New Roman" w:eastAsia="Times New Roman" w:hAnsi="Times New Roman" w:cs="Times New Roman"/>
+                <w:spacing w:val="-1"/>
+              </w:rPr>
+              <w:t>Komal Singh</w:t>
+            </w:r>
           </w:p>
         </w:tc>
         <w:tc>
@@ -749,6 +943,13 @@
                 <w:spacing w:val="-1"/>
               </w:rPr>
             </w:pPr>
+            <w:r>
+              <w:rPr>
+                <w:rFonts w:ascii="Times New Roman" w:eastAsia="Times New Roman" w:hAnsi="Times New Roman" w:cs="Times New Roman"/>
+                <w:spacing w:val="-1"/>
+              </w:rPr>
+              <w:t>Developer</w:t>
+            </w:r>
           </w:p>
         </w:tc>
       </w:tr>
@@ -767,6 +968,22 @@
                 <w:spacing w:val="-1"/>
               </w:rPr>
             </w:pPr>
+            <w:proofErr w:type="spellStart"/>
+            <w:r>
+              <w:rPr>
+                <w:rFonts w:ascii="Times New Roman" w:eastAsia="Times New Roman" w:hAnsi="Times New Roman" w:cs="Times New Roman"/>
+                <w:spacing w:val="-1"/>
+              </w:rPr>
+              <w:t>Lakshay</w:t>
+            </w:r>
+            <w:proofErr w:type="spellEnd"/>
+            <w:r>
+              <w:rPr>
+                <w:rFonts w:ascii="Times New Roman" w:eastAsia="Times New Roman" w:hAnsi="Times New Roman" w:cs="Times New Roman"/>
+                <w:spacing w:val="-1"/>
+              </w:rPr>
+              <w:t xml:space="preserve"> Dang</w:t>
+            </w:r>
           </w:p>
         </w:tc>
         <w:tc>
@@ -780,6 +997,13 @@
                 <w:spacing w:val="-1"/>
               </w:rPr>
             </w:pPr>
+            <w:r>
+              <w:rPr>
+                <w:rFonts w:ascii="Times New Roman" w:eastAsia="Times New Roman" w:hAnsi="Times New Roman" w:cs="Times New Roman"/>
+                <w:spacing w:val="-1"/>
+              </w:rPr>
+              <w:t>Developer</w:t>
+            </w:r>
           </w:p>
         </w:tc>
       </w:tr>
@@ -894,7 +1118,7 @@
           <w:szCs w:val="34"/>
         </w:rPr>
         <w:drawing>
-          <wp:inline distT="0" distB="0" distL="0" distR="0">
+          <wp:inline distT="0" distB="0" distL="0" distR="0" wp14:anchorId="4AEDD0B4" wp14:editId="608DE8F3">
             <wp:extent cx="185738" cy="185738"/>
             <wp:effectExtent l="0" t="0" r="5080" b="5080"/>
             <wp:docPr id="459473846" name="Picture 2" descr=":pencil2:"/>
@@ -1075,7 +1299,7 @@
                 <w:rFonts w:ascii="Times New Roman" w:eastAsia="Times New Roman" w:hAnsi="Times New Roman" w:cs="Times New Roman"/>
                 <w:spacing w:val="-1"/>
               </w:rPr>
-              <w:t>e.g., Bugs</w:t>
+              <w:t>Finish/Milestone 5</w:t>
             </w:r>
           </w:p>
         </w:tc>
@@ -1122,14 +1346,7 @@
                 <w:rFonts w:ascii="Times New Roman" w:eastAsia="Times New Roman" w:hAnsi="Times New Roman" w:cs="Times New Roman"/>
                 <w:spacing w:val="-1"/>
               </w:rPr>
-              <w:t>​​</w:t>
-            </w:r>
-            <w:r>
-              <w:rPr>
-                <w:rFonts w:ascii="Times New Roman" w:eastAsia="Times New Roman" w:hAnsi="Times New Roman" w:cs="Times New Roman"/>
-                <w:spacing w:val="-1"/>
-              </w:rPr>
-              <w:t xml:space="preserve"> </w:t>
+              <w:t>12</w:t>
             </w:r>
           </w:p>
         </w:tc>
@@ -1174,6 +1391,13 @@
                 <w:spacing w:val="-1"/>
               </w:rPr>
             </w:pPr>
+            <w:r>
+              <w:rPr>
+                <w:rFonts w:ascii="Times New Roman" w:eastAsia="Times New Roman" w:hAnsi="Times New Roman" w:cs="Times New Roman"/>
+                <w:spacing w:val="-1"/>
+              </w:rPr>
+              <w:t>4</w:t>
+            </w:r>
           </w:p>
         </w:tc>
       </w:tr>
@@ -1217,12 +1441,19 @@
                 <w:spacing w:val="-1"/>
               </w:rPr>
             </w:pPr>
+            <w:r>
+              <w:rPr>
+                <w:rFonts w:ascii="Times New Roman" w:eastAsia="Times New Roman" w:hAnsi="Times New Roman" w:cs="Times New Roman"/>
+                <w:spacing w:val="-1"/>
+              </w:rPr>
+              <w:t>40 hours</w:t>
+            </w:r>
           </w:p>
         </w:tc>
       </w:tr>
       <w:tr>
         <w:trPr>
-          <w:trHeight w:val="2235"/>
+          <w:trHeight w:val="780"/>
         </w:trPr>
         <w:tc>
           <w:tcPr>
@@ -1272,7 +1503,28 @@
                 <w:rFonts w:ascii="Times New Roman" w:eastAsia="Times New Roman" w:hAnsi="Times New Roman" w:cs="Times New Roman"/>
                 <w:spacing w:val="-1"/>
               </w:rPr>
-              <w:t xml:space="preserve"> </w:t>
+              <w:t xml:space="preserve">Wrapped up final changes. Starting to complete Milestone 5. </w:t>
+            </w:r>
+            <w:r>
+              <w:rPr>
+                <w:rFonts w:ascii="Times New Roman" w:eastAsia="Times New Roman" w:hAnsi="Times New Roman" w:cs="Times New Roman"/>
+                <w:spacing w:val="-1"/>
+              </w:rPr>
+              <w:t>Continued</w:t>
+            </w:r>
+            <w:r>
+              <w:rPr>
+                <w:rFonts w:ascii="Times New Roman" w:eastAsia="Times New Roman" w:hAnsi="Times New Roman" w:cs="Times New Roman"/>
+                <w:spacing w:val="-1"/>
+              </w:rPr>
+              <w:t xml:space="preserve"> fixing tests. </w:t>
+            </w:r>
+            <w:r>
+              <w:rPr>
+                <w:rFonts w:ascii="Times New Roman" w:eastAsia="Times New Roman" w:hAnsi="Times New Roman" w:cs="Times New Roman"/>
+                <w:spacing w:val="-1"/>
+              </w:rPr>
+              <w:t>Get ready for the presentation.</w:t>
             </w:r>
           </w:p>
         </w:tc>
@@ -1291,511 +1543,6 @@
           <w:szCs w:val="27"/>
         </w:rPr>
       </w:pPr>
-      <w:r>
-        <w:rPr>
-          <w:rFonts w:ascii="Times New Roman" w:eastAsia="Times New Roman" w:hAnsi="Times New Roman" w:cs="Times New Roman"/>
-          <w:b/>
-          <w:bCs/>
-          <w:spacing w:val="-1"/>
-          <w:sz w:val="27"/>
-          <w:szCs w:val="27"/>
-        </w:rPr>
-        <w:lastRenderedPageBreak/>
-        <w:t>Details</w:t>
-      </w:r>
-      <w:r>
-        <w:rPr>
-          <w:rFonts w:ascii="Times New Roman" w:eastAsia="Times New Roman" w:hAnsi="Times New Roman" w:cs="Times New Roman"/>
-          <w:b/>
-          <w:bCs/>
-          <w:spacing w:val="-1"/>
-          <w:sz w:val="27"/>
-          <w:szCs w:val="27"/>
-        </w:rPr>
-        <w:t xml:space="preserve"> Current sprint</w:t>
-      </w:r>
-    </w:p>
-    <w:tbl>
-      <w:tblPr>
-        <w:tblW w:w="7933" w:type="dxa"/>
-        <w:tblBorders>
-          <w:top w:val="single" w:sz="4" w:space="0" w:color="auto"/>
-          <w:left w:val="single" w:sz="4" w:space="0" w:color="auto"/>
-          <w:bottom w:val="single" w:sz="4" w:space="0" w:color="auto"/>
-          <w:right w:val="single" w:sz="4" w:space="0" w:color="auto"/>
-          <w:insideH w:val="single" w:sz="6" w:space="0" w:color="auto"/>
-          <w:insideV w:val="single" w:sz="6" w:space="0" w:color="auto"/>
-        </w:tblBorders>
-        <w:tblCellMar>
-          <w:top w:w="15" w:type="dxa"/>
-          <w:left w:w="15" w:type="dxa"/>
-          <w:bottom w:w="15" w:type="dxa"/>
-          <w:right w:w="15" w:type="dxa"/>
-        </w:tblCellMar>
-        <w:tblLook w:val="04A0" w:firstRow="1" w:lastRow="0" w:firstColumn="1" w:lastColumn="0" w:noHBand="0" w:noVBand="1"/>
-      </w:tblPr>
-      <w:tblGrid>
-        <w:gridCol w:w="2122"/>
-        <w:gridCol w:w="5811"/>
-      </w:tblGrid>
-      <w:tr>
-        <w:tc>
-          <w:tcPr>
-            <w:tcW w:w="2122" w:type="dxa"/>
-            <w:shd w:val="clear" w:color="auto" w:fill="FFFAE6"/>
-            <w:hideMark/>
-          </w:tcPr>
-          <w:p>
-            <w:pPr>
-              <w:rPr>
-                <w:rFonts w:ascii="Times New Roman" w:eastAsia="Times New Roman" w:hAnsi="Times New Roman" w:cs="Times New Roman"/>
-                <w:spacing w:val="-1"/>
-              </w:rPr>
-            </w:pPr>
-            <w:r>
-              <w:rPr>
-                <w:rFonts w:ascii="Times New Roman" w:eastAsia="Times New Roman" w:hAnsi="Times New Roman" w:cs="Times New Roman"/>
-                <w:b/>
-                <w:bCs/>
-                <w:spacing w:val="-1"/>
-              </w:rPr>
-              <w:t>Start date</w:t>
-            </w:r>
-          </w:p>
-        </w:tc>
-        <w:tc>
-          <w:tcPr>
-            <w:tcW w:w="5811" w:type="dxa"/>
-            <w:shd w:val="clear" w:color="auto" w:fill="FFFFFF"/>
-            <w:hideMark/>
-          </w:tcPr>
-          <w:p>
-            <w:pPr>
-              <w:rPr>
-                <w:rFonts w:ascii="Times New Roman" w:eastAsia="Times New Roman" w:hAnsi="Times New Roman" w:cs="Times New Roman"/>
-                <w:spacing w:val="-1"/>
-              </w:rPr>
-            </w:pPr>
-            <w:r>
-              <w:rPr>
-                <w:rFonts w:ascii="Times New Roman" w:eastAsia="Times New Roman" w:hAnsi="Times New Roman" w:cs="Times New Roman"/>
-                <w:spacing w:val="-1"/>
-              </w:rPr>
-              <w:t>​​</w:t>
-            </w:r>
-            <w:r>
-              <w:rPr>
-                <w:rFonts w:ascii="Times New Roman" w:eastAsia="Times New Roman" w:hAnsi="Times New Roman" w:cs="Times New Roman"/>
-                <w:spacing w:val="-1"/>
-              </w:rPr>
-              <w:t xml:space="preserve"> </w:t>
-            </w:r>
-          </w:p>
-        </w:tc>
-      </w:tr>
-      <w:tr>
-        <w:tc>
-          <w:tcPr>
-            <w:tcW w:w="2122" w:type="dxa"/>
-            <w:shd w:val="clear" w:color="auto" w:fill="FFFAE6"/>
-            <w:hideMark/>
-          </w:tcPr>
-          <w:p>
-            <w:pPr>
-              <w:rPr>
-                <w:rFonts w:ascii="Times New Roman" w:eastAsia="Times New Roman" w:hAnsi="Times New Roman" w:cs="Times New Roman"/>
-                <w:spacing w:val="-1"/>
-              </w:rPr>
-            </w:pPr>
-            <w:r>
-              <w:rPr>
-                <w:rFonts w:ascii="Times New Roman" w:eastAsia="Times New Roman" w:hAnsi="Times New Roman" w:cs="Times New Roman"/>
-                <w:b/>
-                <w:bCs/>
-                <w:spacing w:val="-1"/>
-              </w:rPr>
-              <w:t>End date</w:t>
-            </w:r>
-          </w:p>
-        </w:tc>
-        <w:tc>
-          <w:tcPr>
-            <w:tcW w:w="5811" w:type="dxa"/>
-            <w:hideMark/>
-          </w:tcPr>
-          <w:p>
-            <w:pPr>
-              <w:rPr>
-                <w:rFonts w:ascii="Times New Roman" w:eastAsia="Times New Roman" w:hAnsi="Times New Roman" w:cs="Times New Roman"/>
-                <w:spacing w:val="-1"/>
-              </w:rPr>
-            </w:pPr>
-          </w:p>
-        </w:tc>
-      </w:tr>
-      <w:tr>
-        <w:tc>
-          <w:tcPr>
-            <w:tcW w:w="2122" w:type="dxa"/>
-            <w:shd w:val="clear" w:color="auto" w:fill="FFFAE6"/>
-            <w:hideMark/>
-          </w:tcPr>
-          <w:p>
-            <w:pPr>
-              <w:rPr>
-                <w:rFonts w:ascii="Times New Roman" w:eastAsia="Times New Roman" w:hAnsi="Times New Roman" w:cs="Times New Roman"/>
-                <w:spacing w:val="-1"/>
-              </w:rPr>
-            </w:pPr>
-            <w:r>
-              <w:rPr>
-                <w:rFonts w:ascii="Times New Roman" w:eastAsia="Times New Roman" w:hAnsi="Times New Roman" w:cs="Times New Roman"/>
-                <w:b/>
-                <w:bCs/>
-                <w:spacing w:val="-1"/>
-              </w:rPr>
-              <w:t>Sprint theme</w:t>
-            </w:r>
-          </w:p>
-        </w:tc>
-        <w:tc>
-          <w:tcPr>
-            <w:tcW w:w="5811" w:type="dxa"/>
-            <w:hideMark/>
-          </w:tcPr>
-          <w:p>
-            <w:pPr>
-              <w:rPr>
-                <w:rFonts w:ascii="Times New Roman" w:eastAsia="Times New Roman" w:hAnsi="Times New Roman" w:cs="Times New Roman"/>
-                <w:spacing w:val="-1"/>
-              </w:rPr>
-            </w:pPr>
-            <w:r>
-              <w:rPr>
-                <w:rFonts w:ascii="Times New Roman" w:eastAsia="Times New Roman" w:hAnsi="Times New Roman" w:cs="Times New Roman"/>
-                <w:spacing w:val="-1"/>
-              </w:rPr>
-              <w:t>​​</w:t>
-            </w:r>
-            <w:r>
-              <w:rPr>
-                <w:rFonts w:ascii="Times New Roman" w:eastAsia="Times New Roman" w:hAnsi="Times New Roman" w:cs="Times New Roman"/>
-                <w:spacing w:val="-1"/>
-              </w:rPr>
-              <w:t xml:space="preserve"> </w:t>
-            </w:r>
-          </w:p>
-        </w:tc>
-      </w:tr>
-      <w:tr>
-        <w:tc>
-          <w:tcPr>
-            <w:tcW w:w="2122" w:type="dxa"/>
-            <w:shd w:val="clear" w:color="auto" w:fill="FFFAE6"/>
-          </w:tcPr>
-          <w:p>
-            <w:pPr>
-              <w:rPr>
-                <w:rFonts w:ascii="Times New Roman" w:eastAsia="Times New Roman" w:hAnsi="Times New Roman" w:cs="Times New Roman"/>
-                <w:b/>
-                <w:bCs/>
-                <w:spacing w:val="-1"/>
-              </w:rPr>
-            </w:pPr>
-            <w:r>
-              <w:rPr>
-                <w:rFonts w:ascii="Times New Roman" w:eastAsia="Times New Roman" w:hAnsi="Times New Roman" w:cs="Times New Roman"/>
-                <w:b/>
-                <w:bCs/>
-                <w:spacing w:val="-1"/>
-              </w:rPr>
-              <w:t>Team capacity</w:t>
-            </w:r>
-          </w:p>
-        </w:tc>
-        <w:tc>
-          <w:tcPr>
-            <w:tcW w:w="5811" w:type="dxa"/>
-          </w:tcPr>
-          <w:p>
-            <w:pPr>
-              <w:rPr>
-                <w:rFonts w:ascii="Times New Roman" w:eastAsia="Times New Roman" w:hAnsi="Times New Roman" w:cs="Times New Roman"/>
-                <w:spacing w:val="-1"/>
-              </w:rPr>
-            </w:pPr>
-          </w:p>
-        </w:tc>
-      </w:tr>
-      <w:tr>
-        <w:tc>
-          <w:tcPr>
-            <w:tcW w:w="2122" w:type="dxa"/>
-            <w:shd w:val="clear" w:color="auto" w:fill="FFFAE6"/>
-          </w:tcPr>
-          <w:p>
-            <w:pPr>
-              <w:rPr>
-                <w:rFonts w:ascii="Times New Roman" w:eastAsia="Times New Roman" w:hAnsi="Times New Roman" w:cs="Times New Roman"/>
-                <w:b/>
-                <w:bCs/>
-                <w:spacing w:val="-1"/>
-              </w:rPr>
-            </w:pPr>
-            <w:r>
-              <w:rPr>
-                <w:rFonts w:ascii="Times New Roman" w:eastAsia="Times New Roman" w:hAnsi="Times New Roman" w:cs="Times New Roman"/>
-                <w:b/>
-                <w:bCs/>
-                <w:spacing w:val="-1"/>
-              </w:rPr>
-              <w:t>Issues capacity</w:t>
-            </w:r>
-          </w:p>
-        </w:tc>
-        <w:tc>
-          <w:tcPr>
-            <w:tcW w:w="5811" w:type="dxa"/>
-          </w:tcPr>
-          <w:p>
-            <w:pPr>
-              <w:rPr>
-                <w:rFonts w:ascii="Times New Roman" w:eastAsia="Times New Roman" w:hAnsi="Times New Roman" w:cs="Times New Roman"/>
-                <w:spacing w:val="-1"/>
-              </w:rPr>
-            </w:pPr>
-          </w:p>
-        </w:tc>
-      </w:tr>
-      <w:tr>
-        <w:tc>
-          <w:tcPr>
-            <w:tcW w:w="2122" w:type="dxa"/>
-            <w:shd w:val="clear" w:color="auto" w:fill="FFFAE6"/>
-          </w:tcPr>
-          <w:p>
-            <w:pPr>
-              <w:rPr>
-                <w:rFonts w:ascii="Times New Roman" w:eastAsia="Times New Roman" w:hAnsi="Times New Roman" w:cs="Times New Roman"/>
-                <w:b/>
-                <w:bCs/>
-                <w:spacing w:val="-1"/>
-              </w:rPr>
-            </w:pPr>
-            <w:r>
-              <w:rPr>
-                <w:rFonts w:ascii="Times New Roman" w:eastAsia="Times New Roman" w:hAnsi="Times New Roman" w:cs="Times New Roman"/>
-                <w:b/>
-                <w:bCs/>
-                <w:spacing w:val="-1"/>
-              </w:rPr>
-              <w:t>Individual capacity</w:t>
-            </w:r>
-          </w:p>
-        </w:tc>
-        <w:tc>
-          <w:tcPr>
-            <w:tcW w:w="5811" w:type="dxa"/>
-          </w:tcPr>
-          <w:p>
-            <w:pPr>
-              <w:rPr>
-                <w:rFonts w:ascii="Times New Roman" w:eastAsia="Times New Roman" w:hAnsi="Times New Roman" w:cs="Times New Roman"/>
-                <w:spacing w:val="-1"/>
-              </w:rPr>
-            </w:pPr>
-            <w:r>
-              <w:rPr>
-                <w:rFonts w:ascii="Times New Roman" w:eastAsia="Times New Roman" w:hAnsi="Times New Roman" w:cs="Times New Roman"/>
-                <w:spacing w:val="-1"/>
-              </w:rPr>
-              <w:t xml:space="preserve"> Member 1</w:t>
-            </w:r>
-          </w:p>
-          <w:p>
-            <w:pPr>
-              <w:rPr>
-                <w:rFonts w:ascii="Times New Roman" w:eastAsia="Times New Roman" w:hAnsi="Times New Roman" w:cs="Times New Roman"/>
-                <w:spacing w:val="-1"/>
-              </w:rPr>
-            </w:pPr>
-            <w:r>
-              <w:rPr>
-                <w:rFonts w:ascii="Times New Roman" w:eastAsia="Times New Roman" w:hAnsi="Times New Roman" w:cs="Times New Roman"/>
-                <w:spacing w:val="-1"/>
-              </w:rPr>
-              <w:t xml:space="preserve"> Member 2</w:t>
-            </w:r>
-          </w:p>
-          <w:p>
-            <w:pPr>
-              <w:rPr>
-                <w:rFonts w:ascii="Times New Roman" w:eastAsia="Times New Roman" w:hAnsi="Times New Roman" w:cs="Times New Roman"/>
-                <w:spacing w:val="-1"/>
-              </w:rPr>
-            </w:pPr>
-            <w:r>
-              <w:rPr>
-                <w:rFonts w:ascii="Times New Roman" w:eastAsia="Times New Roman" w:hAnsi="Times New Roman" w:cs="Times New Roman"/>
-                <w:spacing w:val="-1"/>
-              </w:rPr>
-              <w:t xml:space="preserve"> Member 3</w:t>
-            </w:r>
-          </w:p>
-          <w:p>
-            <w:pPr>
-              <w:rPr>
-                <w:rFonts w:ascii="Times New Roman" w:eastAsia="Times New Roman" w:hAnsi="Times New Roman" w:cs="Times New Roman"/>
-                <w:spacing w:val="-1"/>
-              </w:rPr>
-            </w:pPr>
-            <w:r>
-              <w:rPr>
-                <w:rFonts w:ascii="Times New Roman" w:eastAsia="Times New Roman" w:hAnsi="Times New Roman" w:cs="Times New Roman"/>
-                <w:spacing w:val="-1"/>
-              </w:rPr>
-              <w:t xml:space="preserve"> Member 4</w:t>
-            </w:r>
-          </w:p>
-          <w:p>
-            <w:pPr>
-              <w:rPr>
-                <w:rFonts w:ascii="Times New Roman" w:eastAsia="Times New Roman" w:hAnsi="Times New Roman" w:cs="Times New Roman"/>
-                <w:spacing w:val="-1"/>
-              </w:rPr>
-            </w:pPr>
-            <w:r>
-              <w:rPr>
-                <w:rFonts w:ascii="Times New Roman" w:eastAsia="Times New Roman" w:hAnsi="Times New Roman" w:cs="Times New Roman"/>
-                <w:spacing w:val="-1"/>
-              </w:rPr>
-              <w:t xml:space="preserve"> Member 5</w:t>
-            </w:r>
-          </w:p>
-          <w:p>
-            <w:pPr>
-              <w:rPr>
-                <w:rFonts w:ascii="Times New Roman" w:eastAsia="Times New Roman" w:hAnsi="Times New Roman" w:cs="Times New Roman"/>
-                <w:spacing w:val="-1"/>
-              </w:rPr>
-            </w:pPr>
-          </w:p>
-        </w:tc>
-      </w:tr>
-      <w:tr>
-        <w:tc>
-          <w:tcPr>
-            <w:tcW w:w="2122" w:type="dxa"/>
-            <w:shd w:val="clear" w:color="auto" w:fill="FFFAE6"/>
-          </w:tcPr>
-          <w:p>
-            <w:pPr>
-              <w:rPr>
-                <w:rFonts w:ascii="Times New Roman" w:eastAsia="Times New Roman" w:hAnsi="Times New Roman" w:cs="Times New Roman"/>
-                <w:b/>
-                <w:bCs/>
-                <w:spacing w:val="-1"/>
-              </w:rPr>
-            </w:pPr>
-            <w:r>
-              <w:rPr>
-                <w:rFonts w:ascii="Times New Roman" w:eastAsia="Times New Roman" w:hAnsi="Times New Roman" w:cs="Times New Roman"/>
-                <w:b/>
-                <w:bCs/>
-                <w:spacing w:val="-1"/>
-              </w:rPr>
-              <w:t>Potential risks</w:t>
-            </w:r>
-          </w:p>
-          <w:p>
-            <w:pPr>
-              <w:rPr>
-                <w:rFonts w:ascii="Times New Roman" w:eastAsia="Times New Roman" w:hAnsi="Times New Roman" w:cs="Times New Roman"/>
-                <w:b/>
-                <w:bCs/>
-                <w:spacing w:val="-1"/>
-              </w:rPr>
-            </w:pPr>
-          </w:p>
-        </w:tc>
-        <w:tc>
-          <w:tcPr>
-            <w:tcW w:w="5811" w:type="dxa"/>
-          </w:tcPr>
-          <w:p>
-            <w:pPr>
-              <w:rPr>
-                <w:rFonts w:ascii="Times New Roman" w:eastAsia="Times New Roman" w:hAnsi="Times New Roman" w:cs="Times New Roman"/>
-                <w:spacing w:val="-1"/>
-              </w:rPr>
-            </w:pPr>
-          </w:p>
-        </w:tc>
-      </w:tr>
-      <w:tr>
-        <w:tc>
-          <w:tcPr>
-            <w:tcW w:w="2122" w:type="dxa"/>
-            <w:shd w:val="clear" w:color="auto" w:fill="FFFAE6"/>
-          </w:tcPr>
-          <w:p>
-            <w:pPr>
-              <w:rPr>
-                <w:rFonts w:ascii="Times New Roman" w:eastAsia="Times New Roman" w:hAnsi="Times New Roman" w:cs="Times New Roman"/>
-                <w:b/>
-                <w:bCs/>
-                <w:spacing w:val="-1"/>
-              </w:rPr>
-            </w:pPr>
-            <w:r>
-              <w:rPr>
-                <w:rFonts w:ascii="Times New Roman" w:eastAsia="Times New Roman" w:hAnsi="Times New Roman" w:cs="Times New Roman"/>
-                <w:b/>
-                <w:bCs/>
-                <w:spacing w:val="-1"/>
-              </w:rPr>
-              <w:t>Mitigations</w:t>
-            </w:r>
-          </w:p>
-          <w:p>
-            <w:pPr>
-              <w:rPr>
-                <w:rFonts w:ascii="Times New Roman" w:eastAsia="Times New Roman" w:hAnsi="Times New Roman" w:cs="Times New Roman"/>
-                <w:b/>
-                <w:bCs/>
-                <w:spacing w:val="-1"/>
-              </w:rPr>
-            </w:pPr>
-          </w:p>
-        </w:tc>
-        <w:tc>
-          <w:tcPr>
-            <w:tcW w:w="5811" w:type="dxa"/>
-          </w:tcPr>
-          <w:p>
-            <w:pPr>
-              <w:rPr>
-                <w:rFonts w:ascii="Times New Roman" w:eastAsia="Times New Roman" w:hAnsi="Times New Roman" w:cs="Times New Roman"/>
-                <w:spacing w:val="-1"/>
-              </w:rPr>
-            </w:pPr>
-          </w:p>
-        </w:tc>
-      </w:tr>
-    </w:tbl>
-    <w:p>
-      <w:pPr>
-        <w:spacing w:before="480"/>
-        <w:outlineLvl w:val="2"/>
-        <w:rPr>
-          <w:rFonts w:ascii="Times New Roman" w:eastAsia="Times New Roman" w:hAnsi="Times New Roman" w:cs="Times New Roman"/>
-          <w:b/>
-          <w:bCs/>
-          <w:spacing w:val="-1"/>
-          <w:sz w:val="27"/>
-          <w:szCs w:val="27"/>
-        </w:rPr>
-      </w:pPr>
     </w:p>
     <w:p>
       <w:pPr>
@@ -1818,6 +1565,7 @@
           <w:sz w:val="34"/>
           <w:szCs w:val="34"/>
         </w:rPr>
+        <w:lastRenderedPageBreak/>
         <w:fldChar w:fldCharType="begin"/>
       </w:r>
       <w:r>
@@ -1853,7 +1601,7 @@
           <w:szCs w:val="34"/>
         </w:rPr>
         <w:drawing>
-          <wp:inline distT="0" distB="0" distL="0" distR="0">
+          <wp:inline distT="0" distB="0" distL="0" distR="0" wp14:anchorId="7B38884E" wp14:editId="6630287B">
             <wp:extent cx="178594" cy="178594"/>
             <wp:effectExtent l="0" t="0" r="0" b="0"/>
             <wp:docPr id="306956271" name="Picture 1" descr=":books:"/>
@@ -1935,6 +1683,13 @@
           <w:spacing w:val="-1"/>
         </w:rPr>
       </w:pPr>
+      <w:r>
+        <w:rPr>
+          <w:rFonts w:ascii="Times New Roman" w:eastAsia="Times New Roman" w:hAnsi="Times New Roman" w:cs="Times New Roman"/>
+          <w:spacing w:val="-1"/>
+        </w:rPr>
+        <w:t>Microsoft Word</w:t>
+      </w:r>
     </w:p>
     <w:p>
       <w:pPr>
@@ -1947,6 +1702,22 @@
           <w:spacing w:val="-1"/>
         </w:rPr>
       </w:pPr>
+      <w:proofErr w:type="spellStart"/>
+      <w:r>
+        <w:rPr>
+          <w:rFonts w:ascii="Times New Roman" w:eastAsia="Times New Roman" w:hAnsi="Times New Roman" w:cs="Times New Roman"/>
+          <w:spacing w:val="-1"/>
+        </w:rPr>
+        <w:t>KanBan</w:t>
+      </w:r>
+      <w:proofErr w:type="spellEnd"/>
+      <w:r>
+        <w:rPr>
+          <w:rFonts w:ascii="Times New Roman" w:eastAsia="Times New Roman" w:hAnsi="Times New Roman" w:cs="Times New Roman"/>
+          <w:spacing w:val="-1"/>
+        </w:rPr>
+        <w:t xml:space="preserve"> Board on GitHub</w:t>
+      </w:r>
     </w:p>
     <w:p>
       <w:pPr>

</xml_diff>